<commit_message>
loads of notebook updates
</commit_message>
<xml_diff>
--- a/docs/coeae1f-ms.docx
+++ b/docs/coeae1f-ms.docx
@@ -31,6 +31,7 @@
           <w:szCs w:val="24"/>
         </w:rPr>
         <w:softHyphen/>
+        <w:t xml:space="preserve">Parallel evolution </w:t>
       </w:r>
       <w:r>
         <w:rPr>
@@ -41,7 +42,18 @@
           <w:sz w:val="24"/>
           <w:szCs w:val="24"/>
         </w:rPr>
-        <w:t xml:space="preserve">Parallel evolution in mosquito vectors – a story of insecticide resistance  </w:t>
+        <w:t>and adaptive introgression</w:t>
+      </w:r>
+      <w:r>
+        <w:rPr>
+          <w:rFonts w:ascii="Carlito" w:hAnsi="Carlito"/>
+          <w:b/>
+          <w:i w:val="false"/>
+          <w:iCs w:val="false"/>
+          <w:sz w:val="24"/>
+          <w:szCs w:val="24"/>
+        </w:rPr>
+        <w:t xml:space="preserve"> in mosquito vectors – a story of insecticide resistance  </w:t>
       </w:r>
     </w:p>
     <w:p>
@@ -3246,52 +3258,98 @@
           <w:sz w:val="24"/>
           <w:szCs w:val="24"/>
         </w:rPr>
-        <w:drawing>
-          <wp:anchor behindDoc="0" distT="0" distB="0" distL="0" distR="0" simplePos="0" locked="0" layoutInCell="0" allowOverlap="1" relativeHeight="4">
-            <wp:simplePos x="0" y="0"/>
-            <wp:positionH relativeFrom="column">
-              <wp:posOffset>134620</wp:posOffset>
-            </wp:positionH>
-            <wp:positionV relativeFrom="paragraph">
-              <wp:posOffset>122555</wp:posOffset>
-            </wp:positionV>
-            <wp:extent cx="6002020" cy="5615305"/>
-            <wp:effectExtent l="0" t="0" r="0" b="0"/>
-            <wp:wrapSquare wrapText="largest"/>
-            <wp:docPr id="2" name="Image2" descr=""/>
-            <wp:cNvGraphicFramePr>
-              <a:graphicFrameLocks xmlns:a="http://schemas.openxmlformats.org/drawingml/2006/main" noChangeAspect="1"/>
-            </wp:cNvGraphicFramePr>
-            <a:graphic xmlns:a="http://schemas.openxmlformats.org/drawingml/2006/main">
-              <a:graphicData uri="http://schemas.openxmlformats.org/drawingml/2006/picture">
-                <pic:pic xmlns:pic="http://schemas.openxmlformats.org/drawingml/2006/picture">
-                  <pic:nvPicPr>
-                    <pic:cNvPr id="2" name="Image2" descr=""/>
-                    <pic:cNvPicPr>
-                      <a:picLocks noChangeAspect="1" noChangeArrowheads="1"/>
-                    </pic:cNvPicPr>
-                  </pic:nvPicPr>
-                  <pic:blipFill>
-                    <a:blip r:embed="rId4"/>
-                    <a:srcRect l="6742" t="10041" r="8695" b="10844"/>
-                    <a:stretch>
-                      <a:fillRect/>
-                    </a:stretch>
-                  </pic:blipFill>
-                  <pic:spPr bwMode="auto">
-                    <a:xfrm>
-                      <a:off x="0" y="0"/>
-                      <a:ext cx="6002020" cy="5615305"/>
-                    </a:xfrm>
-                    <a:prstGeom prst="rect">
-                      <a:avLst/>
-                    </a:prstGeom>
-                  </pic:spPr>
-                </pic:pic>
-              </a:graphicData>
-            </a:graphic>
-          </wp:anchor>
-        </w:drawing>
+      </w:r>
+    </w:p>
+    <w:p>
+      <w:pPr>
+        <w:pStyle w:val="Normal"/>
+        <w:spacing w:lineRule="auto" w:line="276"/>
+        <w:jc w:val="both"/>
+        <w:rPr>
+          <w:rFonts w:ascii="Carlito" w:hAnsi="Carlito"/>
+          <w:sz w:val="24"/>
+          <w:szCs w:val="24"/>
+        </w:rPr>
+      </w:pPr>
+      <w:r>
+        <w:rPr>
+          <w:rFonts w:ascii="Carlito" w:hAnsi="Carlito"/>
+          <w:sz w:val="24"/>
+          <w:szCs w:val="24"/>
+        </w:rPr>
+        <mc:AlternateContent>
+          <mc:Choice Requires="wps">
+            <w:drawing>
+              <wp:anchor behindDoc="0" distT="0" distB="0" distL="0" distR="0" simplePos="0" locked="0" layoutInCell="0" allowOverlap="1" relativeHeight="5">
+                <wp:simplePos x="0" y="0"/>
+                <wp:positionH relativeFrom="column">
+                  <wp:posOffset>635</wp:posOffset>
+                </wp:positionH>
+                <wp:positionV relativeFrom="paragraph">
+                  <wp:posOffset>27940</wp:posOffset>
+                </wp:positionV>
+                <wp:extent cx="6599555" cy="6599555"/>
+                <wp:effectExtent l="0" t="0" r="0" b="0"/>
+                <wp:wrapTopAndBottom/>
+                <wp:docPr id="2" name="Image with transparency 2"/>
+                <a:graphic xmlns:a="http://schemas.openxmlformats.org/drawingml/2006/main">
+                  <a:graphicData uri="http://schemas.openxmlformats.org/drawingml/2006/picture">
+                    <pic:pic xmlns:pic="http://schemas.openxmlformats.org/drawingml/2006/picture">
+                      <pic:nvPicPr>
+                        <pic:cNvPr id="0" name="Image with transparency 2" descr=""/>
+                        <pic:cNvPicPr/>
+                      </pic:nvPicPr>
+                      <pic:blipFill>
+                        <a:blip r:embed="rId4"/>
+                        <a:stretch/>
+                      </pic:blipFill>
+                      <pic:spPr>
+                        <a:xfrm>
+                          <a:off x="0" y="0"/>
+                          <a:ext cx="6599520" cy="6599520"/>
+                        </a:xfrm>
+                        <a:prstGeom prst="rect">
+                          <a:avLst/>
+                        </a:prstGeom>
+                        <a:ln w="0">
+                          <a:noFill/>
+                        </a:ln>
+                      </pic:spPr>
+                    </pic:pic>
+                  </a:graphicData>
+                </a:graphic>
+              </wp:anchor>
+            </w:drawing>
+          </mc:Choice>
+          <mc:Fallback>
+            <w:pict>
+              <v:shapetype id="_x0000_t75" coordsize="21600,21600" o:spt="75" o:preferrelative="t" path="m@4@5l@4@11@9@11@9@5xe" filled="f" stroked="f">
+                <v:stroke joinstyle="miter"/>
+                <v:formulas>
+                  <v:f eqn="if lineDrawn pixelLineWidth 0"/>
+                  <v:f eqn="sum @0 1 0"/>
+                  <v:f eqn="sum 0 0 @1"/>
+                  <v:f eqn="prod @2 1 2"/>
+                  <v:f eqn="prod @3 21600 pixelWidth"/>
+                  <v:f eqn="prod @3 21600 pixelHeight"/>
+                  <v:f eqn="sum @0 0 1"/>
+                  <v:f eqn="prod @6 1 2"/>
+                  <v:f eqn="prod @7 21600 pixelWidth"/>
+                  <v:f eqn="sum @8 21600 0"/>
+                  <v:f eqn="prod @7 21600 pixelHeight"/>
+                  <v:f eqn="sum @10 21600 0"/>
+                </v:formulas>
+                <v:path o:extrusionok="f" gradientshapeok="t" o:connecttype="rect"/>
+                <o:lock v:ext="edit" aspectratio="t"/>
+              </v:shapetype>
+              <v:shape id="shape_0" ID="Image with transparency 2" stroked="f" o:allowincell="f" style="position:absolute;margin-left:0.05pt;margin-top:2.2pt;width:519.6pt;height:519.6pt;mso-wrap-style:none;v-text-anchor:middle" type="_x0000_t75">
+                <v:imagedata r:id="rId4" o:detectmouseclick="t"/>
+                <v:stroke color="#3465a4" joinstyle="round" endcap="flat"/>
+                <w10:wrap type="topAndBottom"/>
+              </v:shape>
+            </w:pict>
+          </mc:Fallback>
+        </mc:AlternateContent>
       </w:r>
     </w:p>
     <w:p>
@@ -3635,167 +3693,317 @@
           <w:sz w:val="24"/>
           <w:szCs w:val="24"/>
         </w:rPr>
-        <w:t>The spatial distribution of swept haplotypes</w:t>
-      </w:r>
-    </w:p>
-    <w:p>
-      <w:pPr>
-        <w:pStyle w:val="Normal"/>
-        <w:spacing w:lineRule="auto" w:line="276"/>
-        <w:jc w:val="both"/>
-        <w:rPr>
-          <w:rFonts w:ascii="Carlito" w:hAnsi="Carlito"/>
-          <w:sz w:val="24"/>
-          <w:szCs w:val="24"/>
-        </w:rPr>
-      </w:pPr>
-      <w:r>
-        <w:rPr>
-          <w:rFonts w:ascii="Carlito" w:hAnsi="Carlito"/>
-          <w:sz w:val="24"/>
-          <w:szCs w:val="24"/>
-        </w:rPr>
-      </w:r>
-    </w:p>
-    <w:p>
-      <w:pPr>
-        <w:pStyle w:val="Normal"/>
-        <w:spacing w:lineRule="auto" w:line="276"/>
-        <w:jc w:val="both"/>
-        <w:rPr>
-          <w:rFonts w:ascii="Carlito" w:hAnsi="Carlito"/>
-          <w:sz w:val="24"/>
-          <w:szCs w:val="24"/>
-        </w:rPr>
-      </w:pPr>
-      <w:r>
-        <w:rPr>
-          <w:rFonts w:ascii="Carlito" w:hAnsi="Carlito"/>
-          <w:sz w:val="24"/>
-          <w:szCs w:val="24"/>
-        </w:rPr>
-      </w:r>
-    </w:p>
-    <w:p>
-      <w:pPr>
-        <w:pStyle w:val="Normal"/>
-        <w:spacing w:lineRule="auto" w:line="276"/>
-        <w:jc w:val="both"/>
-        <w:rPr>
-          <w:rFonts w:ascii="Carlito" w:hAnsi="Carlito"/>
-          <w:sz w:val="24"/>
-          <w:szCs w:val="24"/>
-        </w:rPr>
-      </w:pPr>
-      <w:r>
-        <w:rPr>
-          <w:rFonts w:ascii="Carlito" w:hAnsi="Carlito"/>
-          <w:sz w:val="24"/>
-          <w:szCs w:val="24"/>
-        </w:rPr>
-      </w:r>
-    </w:p>
-    <w:p>
-      <w:pPr>
-        <w:pStyle w:val="Normal"/>
-        <w:spacing w:lineRule="auto" w:line="276"/>
-        <w:jc w:val="both"/>
-        <w:rPr>
-          <w:rFonts w:ascii="Carlito" w:hAnsi="Carlito"/>
-          <w:sz w:val="24"/>
-          <w:szCs w:val="24"/>
-        </w:rPr>
-      </w:pPr>
-      <w:r>
-        <w:rPr>
-          <w:rFonts w:ascii="Carlito" w:hAnsi="Carlito"/>
-          <w:sz w:val="24"/>
-          <w:szCs w:val="24"/>
-        </w:rPr>
-      </w:r>
-    </w:p>
-    <w:p>
-      <w:pPr>
-        <w:pStyle w:val="Normal"/>
-        <w:spacing w:lineRule="auto" w:line="276"/>
-        <w:jc w:val="both"/>
-        <w:rPr>
-          <w:rFonts w:ascii="Carlito" w:hAnsi="Carlito"/>
-          <w:sz w:val="24"/>
-          <w:szCs w:val="24"/>
-        </w:rPr>
-      </w:pPr>
-      <w:r>
-        <w:rPr>
-          <w:rFonts w:ascii="Carlito" w:hAnsi="Carlito"/>
-          <w:sz w:val="24"/>
-          <w:szCs w:val="24"/>
-        </w:rPr>
-        <w:drawing>
-          <wp:anchor behindDoc="0" distT="0" distB="0" distL="0" distR="0" simplePos="0" locked="0" layoutInCell="0" allowOverlap="1" relativeHeight="3">
-            <wp:simplePos x="0" y="0"/>
-            <wp:positionH relativeFrom="column">
-              <wp:align>center</wp:align>
-            </wp:positionH>
-            <wp:positionV relativeFrom="paragraph">
-              <wp:posOffset>635</wp:posOffset>
-            </wp:positionV>
-            <wp:extent cx="6120130" cy="3703955"/>
-            <wp:effectExtent l="0" t="0" r="0" b="0"/>
-            <wp:wrapSquare wrapText="largest"/>
-            <wp:docPr id="3" name="Image3" descr=""/>
-            <wp:cNvGraphicFramePr>
-              <a:graphicFrameLocks xmlns:a="http://schemas.openxmlformats.org/drawingml/2006/main" noChangeAspect="1"/>
-            </wp:cNvGraphicFramePr>
-            <a:graphic xmlns:a="http://schemas.openxmlformats.org/drawingml/2006/main">
-              <a:graphicData uri="http://schemas.openxmlformats.org/drawingml/2006/picture">
-                <pic:pic xmlns:pic="http://schemas.openxmlformats.org/drawingml/2006/picture">
-                  <pic:nvPicPr>
-                    <pic:cNvPr id="3" name="Image3" descr=""/>
-                    <pic:cNvPicPr>
-                      <a:picLocks noChangeAspect="1" noChangeArrowheads="1"/>
-                    </pic:cNvPicPr>
-                  </pic:nvPicPr>
-                  <pic:blipFill>
-                    <a:blip r:embed="rId5"/>
-                    <a:stretch>
-                      <a:fillRect/>
-                    </a:stretch>
-                  </pic:blipFill>
-                  <pic:spPr bwMode="auto">
-                    <a:xfrm>
-                      <a:off x="0" y="0"/>
-                      <a:ext cx="6120130" cy="3703955"/>
-                    </a:xfrm>
-                    <a:prstGeom prst="rect">
-                      <a:avLst/>
-                    </a:prstGeom>
-                  </pic:spPr>
-                </pic:pic>
-              </a:graphicData>
-            </a:graphic>
-          </wp:anchor>
-        </w:drawing>
-      </w:r>
-    </w:p>
-    <w:p>
-      <w:pPr>
-        <w:pStyle w:val="Normal"/>
-        <w:spacing w:lineRule="auto" w:line="276"/>
-        <w:jc w:val="both"/>
-        <w:rPr>
-          <w:rFonts w:ascii="Carlito" w:hAnsi="Carlito"/>
-          <w:sz w:val="24"/>
-          <w:szCs w:val="24"/>
-          <w:u w:val="double"/>
-        </w:rPr>
-      </w:pPr>
-      <w:r>
-        <w:rPr>
-          <w:rFonts w:ascii="Carlito" w:hAnsi="Carlito"/>
-          <w:sz w:val="24"/>
-          <w:szCs w:val="24"/>
-          <w:u w:val="double"/>
+        <w:t xml:space="preserve">The spatial distribution of swept haplotype </w:t>
+      </w:r>
+      <w:r>
+        <w:rPr>
+          <w:rFonts w:ascii="Carlito" w:hAnsi="Carlito"/>
+          <w:b/>
+          <w:bCs/>
+          <w:sz w:val="24"/>
+          <w:szCs w:val="24"/>
+        </w:rPr>
+        <w:t>clusters</w:t>
+      </w:r>
+    </w:p>
+    <w:p>
+      <w:pPr>
+        <w:pStyle w:val="Normal"/>
+        <w:spacing w:lineRule="auto" w:line="276"/>
+        <w:jc w:val="both"/>
+        <w:rPr>
+          <w:rFonts w:ascii="Carlito" w:hAnsi="Carlito"/>
+          <w:sz w:val="24"/>
+          <w:szCs w:val="24"/>
+        </w:rPr>
+      </w:pPr>
+      <w:r>
+        <w:rPr>
+          <w:rFonts w:ascii="Carlito" w:hAnsi="Carlito"/>
+          <w:sz w:val="24"/>
+          <w:szCs w:val="24"/>
+        </w:rPr>
+      </w:r>
+    </w:p>
+    <w:p>
+      <w:pPr>
+        <w:pStyle w:val="Normal"/>
+        <w:spacing w:lineRule="auto" w:line="276"/>
+        <w:jc w:val="both"/>
+        <w:rPr>
+          <w:rFonts w:ascii="Carlito" w:hAnsi="Carlito"/>
+          <w:sz w:val="24"/>
+          <w:szCs w:val="24"/>
+        </w:rPr>
+      </w:pPr>
+      <w:r>
+        <w:rPr>
+          <w:rFonts w:ascii="Carlito" w:hAnsi="Carlito"/>
+          <w:sz w:val="24"/>
+          <w:szCs w:val="24"/>
+        </w:rPr>
+      </w:r>
+    </w:p>
+    <w:p>
+      <w:pPr>
+        <w:pStyle w:val="Normal"/>
+        <w:spacing w:lineRule="auto" w:line="276"/>
+        <w:jc w:val="both"/>
+        <w:rPr>
+          <w:rFonts w:ascii="Carlito" w:hAnsi="Carlito"/>
+          <w:sz w:val="24"/>
+          <w:szCs w:val="24"/>
+        </w:rPr>
+      </w:pPr>
+      <w:r>
+        <w:rPr>
+          <w:rFonts w:ascii="Carlito" w:hAnsi="Carlito"/>
+          <w:sz w:val="24"/>
+          <w:szCs w:val="24"/>
+        </w:rPr>
+        <mc:AlternateContent>
+          <mc:Choice Requires="wps">
+            <w:drawing>
+              <wp:anchor behindDoc="0" distT="0" distB="0" distL="0" distR="0" simplePos="0" locked="0" layoutInCell="0" allowOverlap="1" relativeHeight="4">
+                <wp:simplePos x="0" y="0"/>
+                <wp:positionH relativeFrom="column">
+                  <wp:posOffset>460375</wp:posOffset>
+                </wp:positionH>
+                <wp:positionV relativeFrom="paragraph">
+                  <wp:posOffset>41275</wp:posOffset>
+                </wp:positionV>
+                <wp:extent cx="5510530" cy="3349625"/>
+                <wp:effectExtent l="0" t="0" r="0" b="0"/>
+                <wp:wrapTopAndBottom/>
+                <wp:docPr id="3" name="Image with transparency 1"/>
+                <a:graphic xmlns:a="http://schemas.openxmlformats.org/drawingml/2006/main">
+                  <a:graphicData uri="http://schemas.openxmlformats.org/drawingml/2006/picture">
+                    <pic:pic xmlns:pic="http://schemas.openxmlformats.org/drawingml/2006/picture">
+                      <pic:nvPicPr>
+                        <pic:cNvPr id="1" name="Image with transparency 1" descr=""/>
+                        <pic:cNvPicPr/>
+                      </pic:nvPicPr>
+                      <pic:blipFill>
+                        <a:blip r:embed="rId5"/>
+                        <a:stretch/>
+                      </pic:blipFill>
+                      <pic:spPr>
+                        <a:xfrm>
+                          <a:off x="0" y="0"/>
+                          <a:ext cx="5510520" cy="3349800"/>
+                        </a:xfrm>
+                        <a:prstGeom prst="rect">
+                          <a:avLst/>
+                        </a:prstGeom>
+                        <a:ln w="0">
+                          <a:noFill/>
+                        </a:ln>
+                      </pic:spPr>
+                    </pic:pic>
+                  </a:graphicData>
+                </a:graphic>
+              </wp:anchor>
+            </w:drawing>
+          </mc:Choice>
+          <mc:Fallback>
+            <w:pict>
+              <v:shape id="shape_0" ID="Image with transparency 1" stroked="f" o:allowincell="f" style="position:absolute;margin-left:36.25pt;margin-top:3.25pt;width:433.85pt;height:263.7pt;mso-wrap-style:none;v-text-anchor:middle" type="_x0000_t75">
+                <v:imagedata r:id="rId5" o:detectmouseclick="t"/>
+                <v:stroke color="#3465a4" joinstyle="round" endcap="flat"/>
+                <w10:wrap type="topAndBottom"/>
+              </v:shape>
+            </w:pict>
+          </mc:Fallback>
+        </mc:AlternateContent>
+      </w:r>
+    </w:p>
+    <w:p>
+      <w:pPr>
+        <w:pStyle w:val="Normal"/>
+        <w:spacing w:lineRule="auto" w:line="276"/>
+        <w:jc w:val="both"/>
+        <w:rPr>
+          <w:rFonts w:ascii="Carlito" w:hAnsi="Carlito"/>
+          <w:sz w:val="24"/>
+          <w:szCs w:val="24"/>
+        </w:rPr>
+      </w:pPr>
+      <w:r>
+        <w:rPr>
+          <w:rFonts w:ascii="Carlito" w:hAnsi="Carlito"/>
+          <w:sz w:val="24"/>
+          <w:szCs w:val="24"/>
+        </w:rPr>
+      </w:r>
+    </w:p>
+    <w:p>
+      <w:pPr>
+        <w:pStyle w:val="Normal"/>
+        <w:spacing w:lineRule="auto" w:line="276"/>
+        <w:jc w:val="both"/>
+        <w:rPr>
+          <w:rFonts w:ascii="Carlito" w:hAnsi="Carlito"/>
+          <w:sz w:val="24"/>
+          <w:szCs w:val="24"/>
+        </w:rPr>
+      </w:pPr>
+      <w:r>
+        <w:rPr>
+          <w:rFonts w:ascii="Carlito" w:hAnsi="Carlito"/>
+          <w:sz w:val="24"/>
+          <w:szCs w:val="24"/>
+        </w:rPr>
+      </w:r>
+    </w:p>
+    <w:p>
+      <w:pPr>
+        <w:pStyle w:val="Normal"/>
+        <w:spacing w:lineRule="auto" w:line="276"/>
+        <w:jc w:val="both"/>
+        <w:rPr>
+          <w:rFonts w:ascii="Carlito" w:hAnsi="Carlito"/>
+          <w:sz w:val="24"/>
+          <w:szCs w:val="24"/>
+        </w:rPr>
+      </w:pPr>
+      <w:r>
+        <w:rPr>
+          <w:rFonts w:ascii="Carlito" w:hAnsi="Carlito"/>
+          <w:sz w:val="24"/>
+          <w:szCs w:val="24"/>
+        </w:rPr>
+      </w:r>
+    </w:p>
+    <w:p>
+      <w:pPr>
+        <w:pStyle w:val="Normal"/>
+        <w:spacing w:lineRule="auto" w:line="276"/>
+        <w:jc w:val="both"/>
+        <w:rPr>
+          <w:rFonts w:ascii="Carlito" w:hAnsi="Carlito"/>
+          <w:sz w:val="24"/>
+          <w:szCs w:val="24"/>
+        </w:rPr>
+      </w:pPr>
+      <w:r>
+        <w:rPr>
+          <w:rFonts w:ascii="Carlito" w:hAnsi="Carlito"/>
+          <w:sz w:val="24"/>
+          <w:szCs w:val="24"/>
+        </w:rPr>
+      </w:r>
+    </w:p>
+    <w:p>
+      <w:pPr>
+        <w:pStyle w:val="Normal"/>
+        <w:spacing w:lineRule="auto" w:line="276"/>
+        <w:jc w:val="both"/>
+        <w:rPr>
+          <w:rFonts w:ascii="Carlito" w:hAnsi="Carlito"/>
+          <w:sz w:val="24"/>
+          <w:szCs w:val="24"/>
+        </w:rPr>
+      </w:pPr>
+      <w:r>
+        <w:rPr>
+          <w:rFonts w:ascii="Carlito" w:hAnsi="Carlito"/>
+          <w:sz w:val="24"/>
+          <w:szCs w:val="24"/>
+        </w:rPr>
+      </w:r>
+    </w:p>
+    <w:p>
+      <w:pPr>
+        <w:pStyle w:val="Normal"/>
+        <w:spacing w:lineRule="auto" w:line="276"/>
+        <w:jc w:val="both"/>
+        <w:rPr>
+          <w:rFonts w:ascii="Carlito" w:hAnsi="Carlito"/>
+          <w:sz w:val="24"/>
+          <w:szCs w:val="24"/>
+        </w:rPr>
+      </w:pPr>
+      <w:r>
+        <w:rPr>
+          <w:rFonts w:ascii="Carlito" w:hAnsi="Carlito"/>
+          <w:sz w:val="24"/>
+          <w:szCs w:val="24"/>
+        </w:rPr>
+      </w:r>
+    </w:p>
+    <w:p>
+      <w:pPr>
+        <w:pStyle w:val="Normal"/>
+        <w:spacing w:lineRule="auto" w:line="276"/>
+        <w:jc w:val="both"/>
+        <w:rPr>
+          <w:rFonts w:ascii="Carlito" w:hAnsi="Carlito"/>
+          <w:sz w:val="24"/>
+          <w:szCs w:val="24"/>
+        </w:rPr>
+      </w:pPr>
+      <w:r>
+        <w:rPr>
+          <w:rFonts w:ascii="Carlito" w:hAnsi="Carlito"/>
+          <w:sz w:val="24"/>
+          <w:szCs w:val="24"/>
+        </w:rPr>
+      </w:r>
+    </w:p>
+    <w:p>
+      <w:pPr>
+        <w:pStyle w:val="Normal"/>
+        <w:spacing w:lineRule="auto" w:line="276"/>
+        <w:jc w:val="both"/>
+        <w:rPr>
+          <w:rFonts w:ascii="Carlito" w:hAnsi="Carlito"/>
+          <w:sz w:val="24"/>
+          <w:szCs w:val="24"/>
+        </w:rPr>
+      </w:pPr>
+      <w:r>
+        <w:rPr>
+          <w:rFonts w:ascii="Carlito" w:hAnsi="Carlito"/>
+          <w:sz w:val="24"/>
+          <w:szCs w:val="24"/>
+        </w:rPr>
+      </w:r>
+    </w:p>
+    <w:p>
+      <w:pPr>
+        <w:pStyle w:val="Normal"/>
+        <w:spacing w:lineRule="auto" w:line="276"/>
+        <w:jc w:val="both"/>
+        <w:rPr>
+          <w:rFonts w:ascii="Carlito" w:hAnsi="Carlito"/>
+          <w:sz w:val="24"/>
+          <w:szCs w:val="24"/>
+        </w:rPr>
+      </w:pPr>
+      <w:r>
+        <w:rPr>
+          <w:rFonts w:ascii="Carlito" w:hAnsi="Carlito"/>
+          <w:sz w:val="24"/>
+          <w:szCs w:val="24"/>
+        </w:rPr>
+      </w:r>
+    </w:p>
+    <w:p>
+      <w:pPr>
+        <w:pStyle w:val="Normal"/>
+        <w:spacing w:lineRule="auto" w:line="276"/>
+        <w:jc w:val="both"/>
+        <w:rPr>
+          <w:rFonts w:ascii="Carlito" w:hAnsi="Carlito"/>
+          <w:sz w:val="24"/>
+          <w:szCs w:val="24"/>
+        </w:rPr>
+      </w:pPr>
+      <w:r>
+        <w:rPr>
+          <w:rFonts w:ascii="Carlito" w:hAnsi="Carlito"/>
+          <w:sz w:val="24"/>
+          <w:szCs w:val="24"/>
         </w:rPr>
       </w:r>
     </w:p>
@@ -3905,7 +4113,27 @@
           <w:sz w:val="22"/>
           <w:szCs w:val="22"/>
         </w:rPr>
-        <w:t xml:space="preserve">mvncall. </w:t>
+        <w:t xml:space="preserve">mvncall </w:t>
+      </w:r>
+      <w:r>
+        <w:rPr>
+          <w:rFonts w:ascii="Carlito" w:hAnsi="Carlito"/>
+          <w:i/>
+          <w:iCs/>
+          <w:sz w:val="22"/>
+          <w:szCs w:val="22"/>
+        </w:rPr>
+        <w:t>v1.0</w:t>
+      </w:r>
+      <w:r>
+        <w:rPr>
+          <w:rFonts w:ascii="Carlito" w:hAnsi="Carlito"/>
+          <w:i/>
+          <w:iCs/>
+          <w:sz w:val="22"/>
+          <w:szCs w:val="22"/>
+        </w:rPr>
+        <w:t xml:space="preserve">. </w:t>
       </w:r>
       <w:r>
         <w:rPr>
@@ -3915,46 +4143,66 @@
           <w:sz w:val="22"/>
           <w:szCs w:val="22"/>
         </w:rPr>
-        <w:t xml:space="preserve">We only phase multiallelic variants which are present at a frequency above 5%. In total, we discover XXX biallelic non-synonymous, and XXX multiallelic non-synonymous mutations. </w:t>
-      </w:r>
-    </w:p>
-    <w:p>
-      <w:pPr>
-        <w:pStyle w:val="Normal"/>
-        <w:spacing w:lineRule="auto" w:line="276"/>
-        <w:jc w:val="both"/>
-        <w:rPr>
-          <w:i w:val="false"/>
+        <w:t xml:space="preserve">We only phase </w:t>
+      </w:r>
+      <w:r>
+        <w:rPr>
+          <w:rFonts w:ascii="Carlito" w:hAnsi="Carlito"/>
           <w:i w:val="false"/>
           <w:iCs w:val="false"/>
-        </w:rPr>
-      </w:pPr>
-      <w:r>
-        <w:rPr>
+          <w:sz w:val="22"/>
+          <w:szCs w:val="22"/>
+        </w:rPr>
+        <w:t xml:space="preserve">non-synonymous </w:t>
+      </w:r>
+      <w:r>
+        <w:rPr>
+          <w:rFonts w:ascii="Carlito" w:hAnsi="Carlito"/>
           <w:i w:val="false"/>
           <w:iCs w:val="false"/>
-        </w:rPr>
-      </w:r>
-    </w:p>
-    <w:p>
-      <w:pPr>
-        <w:pStyle w:val="Normal"/>
-        <w:spacing w:lineRule="auto" w:line="276"/>
-        <w:jc w:val="both"/>
-        <w:rPr>
-          <w:rFonts w:ascii="Carlito" w:hAnsi="Carlito"/>
+          <w:sz w:val="22"/>
+          <w:szCs w:val="22"/>
+        </w:rPr>
+        <w:t xml:space="preserve">multiallelic variants which are present at a frequency above 5%. In total, we discover XXX biallelic non-synonymous, and XXX multiallelic non-synonymous mutations. </w:t>
+      </w:r>
+    </w:p>
+    <w:p>
+      <w:pPr>
+        <w:pStyle w:val="Normal"/>
+        <w:spacing w:lineRule="auto" w:line="276"/>
+        <w:jc w:val="both"/>
+        <w:rPr>
           <w:i w:val="false"/>
           <w:i w:val="false"/>
           <w:iCs w:val="false"/>
-          <w:sz w:val="22"/>
-          <w:szCs w:val="22"/>
-        </w:rPr>
-      </w:pPr>
-      <w:r>
-        <w:rPr>
-          <w:rFonts w:ascii="Carlito" w:hAnsi="Carlito"/>
+        </w:rPr>
+      </w:pPr>
+      <w:r>
+        <w:rPr>
           <w:i w:val="false"/>
           <w:iCs w:val="false"/>
+        </w:rPr>
+      </w:r>
+    </w:p>
+    <w:p>
+      <w:pPr>
+        <w:pStyle w:val="Normal"/>
+        <w:spacing w:lineRule="auto" w:line="276"/>
+        <w:jc w:val="both"/>
+        <w:rPr>
+          <w:rFonts w:ascii="Carlito" w:hAnsi="Carlito"/>
+          <w:i w:val="false"/>
+          <w:i w:val="false"/>
+          <w:iCs w:val="false"/>
+          <w:sz w:val="22"/>
+          <w:szCs w:val="22"/>
+        </w:rPr>
+      </w:pPr>
+      <w:r>
+        <w:rPr>
+          <w:rFonts w:ascii="Carlito" w:hAnsi="Carlito"/>
+          <w:i w:val="false"/>
+          <w:iCs w:val="false"/>
           <w:sz w:val="22"/>
           <w:szCs w:val="22"/>
         </w:rPr>
@@ -3964,6 +4212,293 @@
     <w:p>
       <w:pPr>
         <w:pStyle w:val="Normal"/>
+        <w:numPr>
+          <w:ilvl w:val="0"/>
+          <w:numId w:val="2"/>
+        </w:numPr>
+        <w:spacing w:lineRule="auto" w:line="276"/>
+        <w:jc w:val="both"/>
+        <w:rPr>
+          <w:rFonts w:ascii="Carlito" w:hAnsi="Carlito"/>
+          <w:i w:val="false"/>
+          <w:i w:val="false"/>
+          <w:iCs w:val="false"/>
+          <w:sz w:val="22"/>
+          <w:szCs w:val="22"/>
+        </w:rPr>
+      </w:pPr>
+      <w:r>
+        <w:rPr>
+          <w:rFonts w:ascii="Carlito" w:hAnsi="Carlito"/>
+          <w:i w:val="false"/>
+          <w:iCs w:val="false"/>
+          <w:sz w:val="22"/>
+          <w:szCs w:val="22"/>
+        </w:rPr>
+        <w:t>LD plots, overall and in each sweep in panel</w:t>
+      </w:r>
+    </w:p>
+    <w:p>
+      <w:pPr>
+        <w:pStyle w:val="Normal"/>
+        <w:numPr>
+          <w:ilvl w:val="0"/>
+          <w:numId w:val="2"/>
+        </w:numPr>
+        <w:spacing w:lineRule="auto" w:line="276"/>
+        <w:jc w:val="both"/>
+        <w:rPr>
+          <w:rFonts w:ascii="Carlito" w:hAnsi="Carlito"/>
+          <w:i w:val="false"/>
+          <w:i w:val="false"/>
+          <w:iCs w:val="false"/>
+          <w:sz w:val="22"/>
+          <w:szCs w:val="22"/>
+        </w:rPr>
+      </w:pPr>
+      <w:r>
+        <w:rPr>
+          <w:rFonts w:ascii="Carlito" w:hAnsi="Carlito"/>
+          <w:i w:val="false"/>
+          <w:iCs w:val="false"/>
+          <w:sz w:val="22"/>
+          <w:szCs w:val="22"/>
+        </w:rPr>
+        <w:t>Median joining network????</w:t>
+      </w:r>
+    </w:p>
+    <w:p>
+      <w:pPr>
+        <w:pStyle w:val="Normal"/>
+        <w:spacing w:lineRule="auto" w:line="276"/>
+        <w:jc w:val="both"/>
+        <w:rPr>
+          <w:rFonts w:ascii="Carlito" w:hAnsi="Carlito"/>
+          <w:sz w:val="24"/>
+          <w:szCs w:val="24"/>
+        </w:rPr>
+      </w:pPr>
+      <w:r>
+        <w:rPr>
+          <w:rFonts w:ascii="Carlito" w:hAnsi="Carlito"/>
+          <w:sz w:val="24"/>
+          <w:szCs w:val="24"/>
+        </w:rPr>
+      </w:r>
+    </w:p>
+    <w:p>
+      <w:pPr>
+        <w:pStyle w:val="Normal"/>
+        <w:spacing w:lineRule="auto" w:line="276"/>
+        <w:jc w:val="both"/>
+        <w:rPr>
+          <w:rFonts w:ascii="Carlito" w:hAnsi="Carlito"/>
+          <w:b/>
+          <w:b/>
+          <w:bCs/>
+          <w:sz w:val="24"/>
+          <w:szCs w:val="24"/>
+        </w:rPr>
+      </w:pPr>
+      <w:r>
+        <w:rPr>
+          <w:rFonts w:ascii="Carlito" w:hAnsi="Carlito"/>
+          <w:b/>
+          <w:bCs/>
+          <w:sz w:val="24"/>
+          <w:szCs w:val="24"/>
+        </w:rPr>
+        <w:t>Haplotype association tests</w:t>
+      </w:r>
+    </w:p>
+    <w:p>
+      <w:pPr>
+        <w:pStyle w:val="Normal"/>
+        <w:spacing w:lineRule="auto" w:line="276"/>
+        <w:jc w:val="both"/>
+        <w:rPr>
+          <w:rFonts w:ascii="Carlito" w:hAnsi="Carlito"/>
+          <w:sz w:val="24"/>
+          <w:szCs w:val="24"/>
+        </w:rPr>
+      </w:pPr>
+      <w:r>
+        <w:rPr>
+          <w:rFonts w:ascii="Carlito" w:hAnsi="Carlito"/>
+          <w:sz w:val="24"/>
+          <w:szCs w:val="24"/>
+        </w:rPr>
+      </w:r>
+    </w:p>
+    <w:p>
+      <w:pPr>
+        <w:pStyle w:val="Normal"/>
+        <w:spacing w:lineRule="auto" w:line="276"/>
+        <w:jc w:val="both"/>
+        <w:rPr>
+          <w:rFonts w:ascii="Carlito" w:hAnsi="Carlito"/>
+          <w:sz w:val="24"/>
+          <w:szCs w:val="24"/>
+        </w:rPr>
+      </w:pPr>
+      <w:r>
+        <w:rPr>
+          <w:rFonts w:ascii="Carlito" w:hAnsi="Carlito"/>
+          <w:sz w:val="24"/>
+          <w:szCs w:val="24"/>
+        </w:rPr>
+      </w:r>
+    </w:p>
+    <w:p>
+      <w:pPr>
+        <w:pStyle w:val="Normal"/>
+        <w:spacing w:lineRule="auto" w:line="276"/>
+        <w:jc w:val="both"/>
+        <w:rPr>
+          <w:rFonts w:ascii="Carlito" w:hAnsi="Carlito"/>
+          <w:sz w:val="24"/>
+          <w:szCs w:val="24"/>
+        </w:rPr>
+      </w:pPr>
+      <w:r>
+        <w:rPr>
+          <w:rFonts w:ascii="Carlito" w:hAnsi="Carlito"/>
+          <w:sz w:val="24"/>
+          <w:szCs w:val="24"/>
+        </w:rPr>
+      </w:r>
+    </w:p>
+    <w:p>
+      <w:pPr>
+        <w:pStyle w:val="Normal"/>
+        <w:spacing w:lineRule="auto" w:line="276"/>
+        <w:jc w:val="both"/>
+        <w:rPr>
+          <w:rFonts w:ascii="Carlito" w:hAnsi="Carlito"/>
+          <w:sz w:val="24"/>
+          <w:szCs w:val="24"/>
+        </w:rPr>
+      </w:pPr>
+      <w:r>
+        <w:rPr>
+          <w:rFonts w:ascii="Carlito" w:hAnsi="Carlito"/>
+          <w:sz w:val="24"/>
+          <w:szCs w:val="24"/>
+        </w:rPr>
+      </w:r>
+    </w:p>
+    <w:p>
+      <w:pPr>
+        <w:pStyle w:val="Normal"/>
+        <w:spacing w:lineRule="auto" w:line="276"/>
+        <w:jc w:val="both"/>
+        <w:rPr>
+          <w:rFonts w:ascii="Carlito" w:hAnsi="Carlito"/>
+          <w:sz w:val="24"/>
+          <w:szCs w:val="24"/>
+        </w:rPr>
+      </w:pPr>
+      <w:r>
+        <w:rPr>
+          <w:rFonts w:ascii="Carlito" w:hAnsi="Carlito"/>
+          <w:sz w:val="24"/>
+          <w:szCs w:val="24"/>
+        </w:rPr>
+      </w:r>
+    </w:p>
+    <w:p>
+      <w:pPr>
+        <w:pStyle w:val="Normal"/>
+        <w:spacing w:lineRule="auto" w:line="276"/>
+        <w:jc w:val="both"/>
+        <w:rPr>
+          <w:rFonts w:ascii="Carlito" w:hAnsi="Carlito"/>
+          <w:sz w:val="24"/>
+          <w:szCs w:val="24"/>
+        </w:rPr>
+      </w:pPr>
+      <w:r>
+        <w:rPr>
+          <w:rFonts w:ascii="Carlito" w:hAnsi="Carlito"/>
+          <w:sz w:val="24"/>
+          <w:szCs w:val="24"/>
+        </w:rPr>
+      </w:r>
+    </w:p>
+    <w:p>
+      <w:pPr>
+        <w:pStyle w:val="Normal"/>
+        <w:spacing w:lineRule="auto" w:line="276"/>
+        <w:jc w:val="both"/>
+        <w:rPr>
+          <w:rFonts w:ascii="Carlito" w:hAnsi="Carlito"/>
+          <w:sz w:val="24"/>
+          <w:szCs w:val="24"/>
+        </w:rPr>
+      </w:pPr>
+      <w:r>
+        <w:rPr>
+          <w:rFonts w:ascii="Carlito" w:hAnsi="Carlito"/>
+          <w:sz w:val="24"/>
+          <w:szCs w:val="24"/>
+        </w:rPr>
+      </w:r>
+    </w:p>
+    <w:p>
+      <w:pPr>
+        <w:pStyle w:val="Normal"/>
+        <w:spacing w:lineRule="auto" w:line="276"/>
+        <w:jc w:val="both"/>
+        <w:rPr/>
+      </w:pPr>
+      <w:r>
+        <w:rPr>
+          <w:rFonts w:ascii="Carlito" w:hAnsi="Carlito"/>
+          <w:b/>
+          <w:bCs/>
+          <w:sz w:val="24"/>
+          <w:szCs w:val="24"/>
+        </w:rPr>
+        <w:t>Copy number variation</w:t>
+      </w:r>
+      <w:r>
+        <w:rPr>
+          <w:rFonts w:ascii="Carlito" w:hAnsi="Carlito"/>
+          <w:b w:val="false"/>
+          <w:bCs w:val="false"/>
+          <w:sz w:val="24"/>
+          <w:szCs w:val="24"/>
+        </w:rPr>
+        <w:t xml:space="preserve"> </w:t>
+      </w:r>
+    </w:p>
+    <w:p>
+      <w:pPr>
+        <w:pStyle w:val="TextBody"/>
+        <w:spacing w:lineRule="auto" w:line="276"/>
+        <w:jc w:val="both"/>
+        <w:rPr>
+          <w:rFonts w:ascii="Carlito" w:hAnsi="Carlito"/>
+          <w:b w:val="false"/>
+          <w:b w:val="false"/>
+          <w:bCs w:val="false"/>
+          <w:sz w:val="24"/>
+          <w:szCs w:val="24"/>
+        </w:rPr>
+      </w:pPr>
+      <w:r>
+        <w:rPr>
+          <w:rFonts w:ascii="Carlito" w:hAnsi="Carlito"/>
+          <w:b w:val="false"/>
+          <w:bCs w:val="false"/>
+          <w:sz w:val="24"/>
+          <w:szCs w:val="24"/>
+        </w:rPr>
+      </w:r>
+    </w:p>
+    <w:p>
+      <w:pPr>
+        <w:pStyle w:val="TextBody"/>
         <w:numPr>
           <w:ilvl w:val="0"/>
           <w:numId w:val="3"/>
@@ -3972,256 +4507,22 @@
         <w:jc w:val="both"/>
         <w:rPr>
           <w:rFonts w:ascii="Carlito" w:hAnsi="Carlito"/>
-          <w:i w:val="false"/>
-          <w:i w:val="false"/>
-          <w:iCs w:val="false"/>
-          <w:sz w:val="22"/>
-          <w:szCs w:val="22"/>
-        </w:rPr>
-      </w:pPr>
-      <w:r>
-        <w:rPr>
-          <w:rFonts w:ascii="Carlito" w:hAnsi="Carlito"/>
-          <w:i w:val="false"/>
-          <w:iCs w:val="false"/>
-          <w:sz w:val="22"/>
-          <w:szCs w:val="22"/>
-        </w:rPr>
-        <w:t>LD plots, overall and in each sweep in panel</w:t>
-      </w:r>
-    </w:p>
-    <w:p>
-      <w:pPr>
-        <w:pStyle w:val="Normal"/>
-        <w:numPr>
-          <w:ilvl w:val="0"/>
-          <w:numId w:val="3"/>
-        </w:numPr>
-        <w:spacing w:lineRule="auto" w:line="276"/>
-        <w:jc w:val="both"/>
-        <w:rPr>
-          <w:rFonts w:ascii="Carlito" w:hAnsi="Carlito"/>
-          <w:i w:val="false"/>
-          <w:i w:val="false"/>
-          <w:iCs w:val="false"/>
-          <w:sz w:val="22"/>
-          <w:szCs w:val="22"/>
-        </w:rPr>
-      </w:pPr>
-      <w:r>
-        <w:rPr>
-          <w:rFonts w:ascii="Carlito" w:hAnsi="Carlito"/>
-          <w:i w:val="false"/>
-          <w:iCs w:val="false"/>
-          <w:sz w:val="22"/>
-          <w:szCs w:val="22"/>
-        </w:rPr>
-        <w:t>Median joining network????</w:t>
-      </w:r>
-    </w:p>
-    <w:p>
-      <w:pPr>
-        <w:pStyle w:val="Normal"/>
-        <w:spacing w:lineRule="auto" w:line="276"/>
-        <w:jc w:val="both"/>
-        <w:rPr>
-          <w:rFonts w:ascii="Carlito" w:hAnsi="Carlito"/>
-          <w:sz w:val="24"/>
-          <w:szCs w:val="24"/>
-        </w:rPr>
-      </w:pPr>
-      <w:r>
-        <w:rPr>
-          <w:rFonts w:ascii="Carlito" w:hAnsi="Carlito"/>
-          <w:sz w:val="24"/>
-          <w:szCs w:val="24"/>
-        </w:rPr>
-      </w:r>
-    </w:p>
-    <w:p>
-      <w:pPr>
-        <w:pStyle w:val="Normal"/>
-        <w:spacing w:lineRule="auto" w:line="276"/>
-        <w:jc w:val="both"/>
-        <w:rPr>
-          <w:rFonts w:ascii="Carlito" w:hAnsi="Carlito"/>
-          <w:b/>
-          <w:b/>
-          <w:bCs/>
-          <w:sz w:val="24"/>
-          <w:szCs w:val="24"/>
-        </w:rPr>
-      </w:pPr>
-      <w:r>
-        <w:rPr>
-          <w:rFonts w:ascii="Carlito" w:hAnsi="Carlito"/>
-          <w:b/>
-          <w:bCs/>
-          <w:sz w:val="24"/>
-          <w:szCs w:val="24"/>
-        </w:rPr>
-        <w:t>Haplotype association tests</w:t>
-      </w:r>
-    </w:p>
-    <w:p>
-      <w:pPr>
-        <w:pStyle w:val="Normal"/>
-        <w:spacing w:lineRule="auto" w:line="276"/>
-        <w:jc w:val="both"/>
-        <w:rPr>
-          <w:rFonts w:ascii="Carlito" w:hAnsi="Carlito"/>
-          <w:sz w:val="24"/>
-          <w:szCs w:val="24"/>
-        </w:rPr>
-      </w:pPr>
-      <w:r>
-        <w:rPr>
-          <w:rFonts w:ascii="Carlito" w:hAnsi="Carlito"/>
-          <w:sz w:val="24"/>
-          <w:szCs w:val="24"/>
-        </w:rPr>
-      </w:r>
-    </w:p>
-    <w:p>
-      <w:pPr>
-        <w:pStyle w:val="Normal"/>
-        <w:spacing w:lineRule="auto" w:line="276"/>
-        <w:jc w:val="both"/>
-        <w:rPr>
-          <w:rFonts w:ascii="Carlito" w:hAnsi="Carlito"/>
-          <w:sz w:val="24"/>
-          <w:szCs w:val="24"/>
-        </w:rPr>
-      </w:pPr>
-      <w:r>
-        <w:rPr>
-          <w:rFonts w:ascii="Carlito" w:hAnsi="Carlito"/>
-          <w:sz w:val="24"/>
-          <w:szCs w:val="24"/>
-        </w:rPr>
-      </w:r>
-    </w:p>
-    <w:p>
-      <w:pPr>
-        <w:pStyle w:val="Normal"/>
-        <w:spacing w:lineRule="auto" w:line="276"/>
-        <w:jc w:val="both"/>
-        <w:rPr>
-          <w:rFonts w:ascii="Carlito" w:hAnsi="Carlito"/>
-          <w:sz w:val="24"/>
-          <w:szCs w:val="24"/>
-        </w:rPr>
-      </w:pPr>
-      <w:r>
-        <w:rPr>
-          <w:rFonts w:ascii="Carlito" w:hAnsi="Carlito"/>
-          <w:sz w:val="24"/>
-          <w:szCs w:val="24"/>
-        </w:rPr>
-      </w:r>
-    </w:p>
-    <w:p>
-      <w:pPr>
-        <w:pStyle w:val="Normal"/>
-        <w:spacing w:lineRule="auto" w:line="276"/>
-        <w:jc w:val="both"/>
-        <w:rPr>
-          <w:rFonts w:ascii="Carlito" w:hAnsi="Carlito"/>
-          <w:sz w:val="24"/>
-          <w:szCs w:val="24"/>
-        </w:rPr>
-      </w:pPr>
-      <w:r>
-        <w:rPr>
-          <w:rFonts w:ascii="Carlito" w:hAnsi="Carlito"/>
-          <w:sz w:val="24"/>
-          <w:szCs w:val="24"/>
-        </w:rPr>
-      </w:r>
-    </w:p>
-    <w:p>
-      <w:pPr>
-        <w:pStyle w:val="Normal"/>
-        <w:spacing w:lineRule="auto" w:line="276"/>
-        <w:jc w:val="both"/>
-        <w:rPr>
-          <w:rFonts w:ascii="Carlito" w:hAnsi="Carlito"/>
-          <w:sz w:val="24"/>
-          <w:szCs w:val="24"/>
-        </w:rPr>
-      </w:pPr>
-      <w:r>
-        <w:rPr>
-          <w:rFonts w:ascii="Carlito" w:hAnsi="Carlito"/>
-          <w:sz w:val="24"/>
-          <w:szCs w:val="24"/>
-        </w:rPr>
-      </w:r>
-    </w:p>
-    <w:p>
-      <w:pPr>
-        <w:pStyle w:val="Normal"/>
-        <w:spacing w:lineRule="auto" w:line="276"/>
-        <w:jc w:val="both"/>
-        <w:rPr>
-          <w:rFonts w:ascii="Carlito" w:hAnsi="Carlito"/>
-          <w:sz w:val="24"/>
-          <w:szCs w:val="24"/>
-        </w:rPr>
-      </w:pPr>
-      <w:r>
-        <w:rPr>
-          <w:rFonts w:ascii="Carlito" w:hAnsi="Carlito"/>
-          <w:sz w:val="24"/>
-          <w:szCs w:val="24"/>
-        </w:rPr>
-      </w:r>
-    </w:p>
-    <w:p>
-      <w:pPr>
-        <w:pStyle w:val="Normal"/>
-        <w:spacing w:lineRule="auto" w:line="276"/>
-        <w:jc w:val="both"/>
-        <w:rPr>
-          <w:rFonts w:ascii="Carlito" w:hAnsi="Carlito"/>
-          <w:sz w:val="24"/>
-          <w:szCs w:val="24"/>
-        </w:rPr>
-      </w:pPr>
-      <w:r>
-        <w:rPr>
-          <w:rFonts w:ascii="Carlito" w:hAnsi="Carlito"/>
-          <w:sz w:val="24"/>
-          <w:szCs w:val="24"/>
-        </w:rPr>
-      </w:r>
-    </w:p>
-    <w:p>
-      <w:pPr>
-        <w:pStyle w:val="Normal"/>
-        <w:spacing w:lineRule="auto" w:line="276"/>
-        <w:jc w:val="both"/>
-        <w:rPr/>
-      </w:pPr>
-      <w:r>
-        <w:rPr>
-          <w:rFonts w:ascii="Carlito" w:hAnsi="Carlito"/>
-          <w:b/>
-          <w:bCs/>
-          <w:sz w:val="24"/>
-          <w:szCs w:val="24"/>
-        </w:rPr>
-        <w:t>Copy number variation</w:t>
-      </w:r>
-      <w:r>
-        <w:rPr>
-          <w:rFonts w:ascii="Carlito" w:hAnsi="Carlito"/>
-          <w:b w:val="false"/>
-          <w:bCs w:val="false"/>
-          <w:sz w:val="24"/>
-          <w:szCs w:val="24"/>
-        </w:rPr>
-        <w:t xml:space="preserve"> </w:t>
+          <w:b w:val="false"/>
+          <w:b w:val="false"/>
+          <w:bCs w:val="false"/>
+          <w:sz w:val="24"/>
+          <w:szCs w:val="24"/>
+        </w:rPr>
+      </w:pPr>
+      <w:r>
+        <w:rPr>
+          <w:rFonts w:ascii="Carlito" w:hAnsi="Carlito"/>
+          <w:b w:val="false"/>
+          <w:bCs w:val="false"/>
+          <w:sz w:val="24"/>
+          <w:szCs w:val="24"/>
+        </w:rPr>
+        <w:t>Map of CNVs and their frequencies?</w:t>
       </w:r>
     </w:p>
     <w:p>
@@ -4246,61 +4547,8 @@
           <w:sz w:val="24"/>
           <w:szCs w:val="24"/>
         </w:rPr>
-      </w:r>
-    </w:p>
-    <w:p>
-      <w:pPr>
-        <w:pStyle w:val="TextBody"/>
-        <w:numPr>
-          <w:ilvl w:val="0"/>
-          <w:numId w:val="4"/>
-        </w:numPr>
-        <w:spacing w:lineRule="auto" w:line="276"/>
-        <w:jc w:val="both"/>
-        <w:rPr>
-          <w:rFonts w:ascii="Carlito" w:hAnsi="Carlito"/>
-          <w:b w:val="false"/>
-          <w:b w:val="false"/>
-          <w:bCs w:val="false"/>
-          <w:sz w:val="24"/>
-          <w:szCs w:val="24"/>
-        </w:rPr>
-      </w:pPr>
-      <w:r>
-        <w:rPr>
-          <w:rFonts w:ascii="Carlito" w:hAnsi="Carlito"/>
-          <w:b w:val="false"/>
-          <w:bCs w:val="false"/>
-          <w:sz w:val="24"/>
-          <w:szCs w:val="24"/>
-        </w:rPr>
-        <w:t>Map of CNVs and their frequencies?</w:t>
-      </w:r>
-    </w:p>
-    <w:p>
-      <w:pPr>
-        <w:pStyle w:val="TextBody"/>
-        <w:spacing w:lineRule="auto" w:line="276"/>
-        <w:jc w:val="both"/>
-        <w:rPr>
-          <w:rFonts w:ascii="Carlito" w:hAnsi="Carlito"/>
-          <w:b w:val="false"/>
-          <w:b w:val="false"/>
-          <w:bCs w:val="false"/>
-          <w:sz w:val="24"/>
-          <w:szCs w:val="24"/>
-        </w:rPr>
-      </w:pPr>
-      <w:r>
-        <w:rPr>
-          <w:rFonts w:ascii="Carlito" w:hAnsi="Carlito"/>
-          <w:b w:val="false"/>
-          <w:bCs w:val="false"/>
-          <w:sz w:val="24"/>
-          <w:szCs w:val="24"/>
-        </w:rPr>
         <w:drawing>
-          <wp:anchor behindDoc="0" distT="0" distB="0" distL="0" distR="0" simplePos="0" locked="0" layoutInCell="0" allowOverlap="1" relativeHeight="5">
+          <wp:anchor behindDoc="0" distT="0" distB="0" distL="0" distR="0" simplePos="0" locked="0" layoutInCell="0" allowOverlap="1" relativeHeight="3">
             <wp:simplePos x="0" y="0"/>
             <wp:positionH relativeFrom="column">
               <wp:align>center</wp:align>
@@ -4746,103 +4994,6 @@
         <w:jc w:val="both"/>
         <w:rPr>
           <w:rFonts w:ascii="Carlito" w:hAnsi="Carlito"/>
-          <w:b/>
-          <w:b/>
-          <w:bCs/>
-          <w:sz w:val="24"/>
-          <w:szCs w:val="24"/>
-        </w:rPr>
-      </w:pPr>
-      <w:r>
-        <w:rPr>
-          <w:rFonts w:ascii="Carlito" w:hAnsi="Carlito"/>
-          <w:b/>
-          <w:bCs/>
-          <w:sz w:val="24"/>
-          <w:szCs w:val="24"/>
-        </w:rPr>
-        <w:t>CRISPR validation</w:t>
-      </w:r>
-    </w:p>
-    <w:p>
-      <w:pPr>
-        <w:pStyle w:val="TextBody"/>
-        <w:numPr>
-          <w:ilvl w:val="0"/>
-          <w:numId w:val="2"/>
-        </w:numPr>
-        <w:spacing w:lineRule="auto" w:line="276"/>
-        <w:jc w:val="both"/>
-        <w:rPr>
-          <w:rFonts w:ascii="Carlito" w:hAnsi="Carlito"/>
-          <w:sz w:val="24"/>
-          <w:szCs w:val="24"/>
-        </w:rPr>
-      </w:pPr>
-      <w:r>
-        <w:rPr>
-          <w:rFonts w:ascii="Carlito" w:hAnsi="Carlito"/>
-          <w:sz w:val="24"/>
-          <w:szCs w:val="24"/>
-        </w:rPr>
-        <w:t>simple gene knockout of either genes</w:t>
-      </w:r>
-    </w:p>
-    <w:p>
-      <w:pPr>
-        <w:pStyle w:val="TextBody"/>
-        <w:numPr>
-          <w:ilvl w:val="0"/>
-          <w:numId w:val="2"/>
-        </w:numPr>
-        <w:spacing w:lineRule="auto" w:line="276"/>
-        <w:jc w:val="both"/>
-        <w:rPr>
-          <w:rFonts w:ascii="Carlito" w:hAnsi="Carlito"/>
-          <w:sz w:val="24"/>
-          <w:szCs w:val="24"/>
-        </w:rPr>
-      </w:pPr>
-      <w:r>
-        <w:rPr>
-          <w:rFonts w:ascii="Carlito" w:hAnsi="Carlito"/>
-          <w:sz w:val="24"/>
-          <w:szCs w:val="24"/>
-        </w:rPr>
-        <w:t>WHO bioassays</w:t>
-      </w:r>
-    </w:p>
-    <w:p>
-      <w:pPr>
-        <w:pStyle w:val="TextBody"/>
-        <w:numPr>
-          <w:ilvl w:val="0"/>
-          <w:numId w:val="2"/>
-        </w:numPr>
-        <w:spacing w:lineRule="auto" w:line="276"/>
-        <w:jc w:val="both"/>
-        <w:rPr>
-          <w:rFonts w:ascii="Carlito" w:hAnsi="Carlito"/>
-          <w:sz w:val="24"/>
-          <w:szCs w:val="24"/>
-        </w:rPr>
-      </w:pPr>
-      <w:r>
-        <w:rPr>
-          <w:rFonts w:ascii="Carlito" w:hAnsi="Carlito"/>
-          <w:sz w:val="24"/>
-          <w:szCs w:val="24"/>
-        </w:rPr>
-        <w:t>Cone tests to show IRS effect</w:t>
-      </w:r>
-    </w:p>
-    <w:p>
-      <w:pPr>
-        <w:pStyle w:val="TextBody"/>
-        <w:spacing w:lineRule="auto" w:line="276"/>
-        <w:jc w:val="both"/>
-        <w:rPr>
-          <w:rFonts w:ascii="Carlito" w:hAnsi="Carlito"/>
           <w:sz w:val="24"/>
           <w:szCs w:val="24"/>
         </w:rPr>
@@ -5532,143 +5683,6 @@
       </w:rPr>
     </w:lvl>
   </w:abstractNum>
-  <w:abstractNum w:abstractNumId="4">
-    <w:lvl w:ilvl="0">
-      <w:start w:val="1"/>
-      <w:numFmt w:val="bullet"/>
-      <w:lvlText w:val=""/>
-      <w:lvlJc w:val="left"/>
-      <w:pPr>
-        <w:tabs>
-          <w:tab w:val="num" w:pos="720"/>
-        </w:tabs>
-        <w:ind w:left="720" w:hanging="360"/>
-      </w:pPr>
-      <w:rPr>
-        <w:rFonts w:ascii="Symbol" w:hAnsi="Symbol" w:cs="Symbol" w:hint="default"/>
-      </w:rPr>
-    </w:lvl>
-    <w:lvl w:ilvl="1">
-      <w:start w:val="1"/>
-      <w:numFmt w:val="bullet"/>
-      <w:lvlText w:val="◦"/>
-      <w:lvlJc w:val="left"/>
-      <w:pPr>
-        <w:tabs>
-          <w:tab w:val="num" w:pos="1080"/>
-        </w:tabs>
-        <w:ind w:left="1080" w:hanging="360"/>
-      </w:pPr>
-      <w:rPr>
-        <w:rFonts w:ascii="OpenSymbol" w:hAnsi="OpenSymbol" w:cs="OpenSymbol" w:hint="default"/>
-      </w:rPr>
-    </w:lvl>
-    <w:lvl w:ilvl="2">
-      <w:start w:val="1"/>
-      <w:numFmt w:val="bullet"/>
-      <w:lvlText w:val="▪"/>
-      <w:lvlJc w:val="left"/>
-      <w:pPr>
-        <w:tabs>
-          <w:tab w:val="num" w:pos="1440"/>
-        </w:tabs>
-        <w:ind w:left="1440" w:hanging="360"/>
-      </w:pPr>
-      <w:rPr>
-        <w:rFonts w:ascii="OpenSymbol" w:hAnsi="OpenSymbol" w:cs="OpenSymbol" w:hint="default"/>
-      </w:rPr>
-    </w:lvl>
-    <w:lvl w:ilvl="3">
-      <w:start w:val="1"/>
-      <w:numFmt w:val="bullet"/>
-      <w:lvlText w:val=""/>
-      <w:lvlJc w:val="left"/>
-      <w:pPr>
-        <w:tabs>
-          <w:tab w:val="num" w:pos="1800"/>
-        </w:tabs>
-        <w:ind w:left="1800" w:hanging="360"/>
-      </w:pPr>
-      <w:rPr>
-        <w:rFonts w:ascii="Symbol" w:hAnsi="Symbol" w:cs="Symbol" w:hint="default"/>
-      </w:rPr>
-    </w:lvl>
-    <w:lvl w:ilvl="4">
-      <w:start w:val="1"/>
-      <w:numFmt w:val="bullet"/>
-      <w:lvlText w:val="◦"/>
-      <w:lvlJc w:val="left"/>
-      <w:pPr>
-        <w:tabs>
-          <w:tab w:val="num" w:pos="2160"/>
-        </w:tabs>
-        <w:ind w:left="2160" w:hanging="360"/>
-      </w:pPr>
-      <w:rPr>
-        <w:rFonts w:ascii="OpenSymbol" w:hAnsi="OpenSymbol" w:cs="OpenSymbol" w:hint="default"/>
-      </w:rPr>
-    </w:lvl>
-    <w:lvl w:ilvl="5">
-      <w:start w:val="1"/>
-      <w:numFmt w:val="bullet"/>
-      <w:lvlText w:val="▪"/>
-      <w:lvlJc w:val="left"/>
-      <w:pPr>
-        <w:tabs>
-          <w:tab w:val="num" w:pos="2520"/>
-        </w:tabs>
-        <w:ind w:left="2520" w:hanging="360"/>
-      </w:pPr>
-      <w:rPr>
-        <w:rFonts w:ascii="OpenSymbol" w:hAnsi="OpenSymbol" w:cs="OpenSymbol" w:hint="default"/>
-      </w:rPr>
-    </w:lvl>
-    <w:lvl w:ilvl="6">
-      <w:start w:val="1"/>
-      <w:numFmt w:val="bullet"/>
-      <w:lvlText w:val=""/>
-      <w:lvlJc w:val="left"/>
-      <w:pPr>
-        <w:tabs>
-          <w:tab w:val="num" w:pos="2880"/>
-        </w:tabs>
-        <w:ind w:left="2880" w:hanging="360"/>
-      </w:pPr>
-      <w:rPr>
-        <w:rFonts w:ascii="Symbol" w:hAnsi="Symbol" w:cs="Symbol" w:hint="default"/>
-      </w:rPr>
-    </w:lvl>
-    <w:lvl w:ilvl="7">
-      <w:start w:val="1"/>
-      <w:numFmt w:val="bullet"/>
-      <w:lvlText w:val="◦"/>
-      <w:lvlJc w:val="left"/>
-      <w:pPr>
-        <w:tabs>
-          <w:tab w:val="num" w:pos="3240"/>
-        </w:tabs>
-        <w:ind w:left="3240" w:hanging="360"/>
-      </w:pPr>
-      <w:rPr>
-        <w:rFonts w:ascii="OpenSymbol" w:hAnsi="OpenSymbol" w:cs="OpenSymbol" w:hint="default"/>
-      </w:rPr>
-    </w:lvl>
-    <w:lvl w:ilvl="8">
-      <w:start w:val="1"/>
-      <w:numFmt w:val="bullet"/>
-      <w:lvlText w:val="▪"/>
-      <w:lvlJc w:val="left"/>
-      <w:pPr>
-        <w:tabs>
-          <w:tab w:val="num" w:pos="3600"/>
-        </w:tabs>
-        <w:ind w:left="3600" w:hanging="360"/>
-      </w:pPr>
-      <w:rPr>
-        <w:rFonts w:ascii="OpenSymbol" w:hAnsi="OpenSymbol" w:cs="OpenSymbol" w:hint="default"/>
-      </w:rPr>
-    </w:lvl>
-  </w:abstractNum>
   <w:num w:numId="1">
     <w:abstractNumId w:val="1"/>
   </w:num>
@@ -5677,9 +5691,6 @@
   </w:num>
   <w:num w:numId="3">
     <w:abstractNumId w:val="3"/>
-  </w:num>
-  <w:num w:numId="4">
-    <w:abstractNumId w:val="4"/>
   </w:num>
 </w:numbering>
 </file>

</xml_diff>